<commit_message>
Fixed unknown characters on the webpage
</commit_message>
<xml_diff>
--- a/Metadata Standard for the Moreton Bay Knowledge Hub.docx
+++ b/Metadata Standard for the Moreton Bay Knowledge Hub.docx
@@ -65,7 +65,10 @@
         </w:numPr>
       </w:pPr>
       <w:r>
-        <w:t>Section 1.4 Status was not included,</w:t>
+        <w:t>Section 1.4 Status was not included</w:t>
+      </w:r>
+      <w:r>
+        <w:t>. Status is a measure of the completeness of the data, i.e. “Complete”, “In work”, “planned”.</w:t>
       </w:r>
     </w:p>
     <w:p>
@@ -79,6 +82,9 @@
       <w:r>
         <w:t>Section 1.12 Security Information was not included,</w:t>
       </w:r>
+      <w:r>
+        <w:t xml:space="preserve"> this would detail and restrictions imposed on the data based on national security or privacy concerns.</w:t>
+      </w:r>
     </w:p>
     <w:p>
       <w:pPr>
@@ -89,7 +95,13 @@
         </w:numPr>
       </w:pPr>
       <w:r>
-        <w:t xml:space="preserve">Section 1.13 Native Sata Set Environment was replaced with section 1.13 </w:t>
+        <w:t xml:space="preserve">Section 1.13 Native </w:t>
+      </w:r>
+      <w:r>
+        <w:t>D</w:t>
+      </w:r>
+      <w:r>
+        <w:t xml:space="preserve">ata Set Environment was replaced with section 1.13 </w:t>
       </w:r>
       <w:r>
         <w:t>Data set</w:t>
@@ -98,7 +110,7 @@
         <w:t xml:space="preserve"> Size at Reception</w:t>
       </w:r>
       <w:r>
-        <w:t>, and</w:t>
+        <w:t>. Native data set environment would detail the environment that the data producers used, details such as name of the software and it’s version, operating system etc.</w:t>
       </w:r>
     </w:p>
     <w:p>
@@ -115,6 +127,9 @@
       <w:r>
         <w:t>.</w:t>
       </w:r>
+      <w:r>
+        <w:t xml:space="preserve"> Cross Reference would include links to other relevant data sets.</w:t>
+      </w:r>
     </w:p>
     <w:p>
       <w:pPr>
@@ -190,6 +205,7 @@
         <w:ind w:left="360"/>
       </w:pPr>
       <w:r>
+        <w:lastRenderedPageBreak/>
         <w:t>This section remains in full as outlined in ASTM E2468. For section 4.1 Horizontal Coordinate System Definition, this metadata library utilises section 4.1.1 Geographic.</w:t>
       </w:r>
     </w:p>
@@ -417,6 +433,7 @@
         </w:numPr>
       </w:pPr>
       <w:r>
+        <w:lastRenderedPageBreak/>
         <w:t>Description</w:t>
       </w:r>
     </w:p>
@@ -465,7 +482,6 @@
         </w:numPr>
       </w:pPr>
       <w:r>
-        <w:lastRenderedPageBreak/>
         <w:t>Spatial Domain</w:t>
       </w:r>
     </w:p>
@@ -475,7 +491,13 @@
         <w:ind w:left="1440"/>
       </w:pPr>
       <w:r>
-        <w:t>The geographic domain of the data set – elucidated by longitude and latitude coordinates.</w:t>
+        <w:t xml:space="preserve">The geographic domain of the data set – elucidated </w:t>
+      </w:r>
+      <w:r>
+        <w:t>latitude and longitude</w:t>
+      </w:r>
+      <w:r>
+        <w:t xml:space="preserve"> coordinates.</w:t>
       </w:r>
     </w:p>
     <w:p>
@@ -819,6 +841,7 @@
         <w:pStyle w:val="ListParagraph"/>
       </w:pPr>
       <w:r>
+        <w:lastRenderedPageBreak/>
         <w:t>This section contains information about how geographic and altitudinal measurements are recorded.</w:t>
       </w:r>
     </w:p>
@@ -852,7 +875,6 @@
         </w:numPr>
       </w:pPr>
       <w:r>
-        <w:lastRenderedPageBreak/>
         <w:t>Vertical Coordinate System Definition</w:t>
       </w:r>
     </w:p>
@@ -945,13 +967,11 @@
       <w:r>
         <w:t xml:space="preserve">, </w:t>
       </w:r>
-      <w:proofErr w:type="gramStart"/>
-      <w:r>
-        <w:t>sufficient enough</w:t>
-      </w:r>
-      <w:proofErr w:type="gramEnd"/>
-      <w:r>
-        <w:t xml:space="preserve"> to provide the elements required for a user to understand the information content.</w:t>
+      <w:r>
+        <w:t xml:space="preserve">one that is </w:t>
+      </w:r>
+      <w:r>
+        <w:t>sufficient enough to provide the elements required for a user to understand the information content.</w:t>
       </w:r>
     </w:p>
     <w:p/>
@@ -1161,6 +1181,7 @@
         </w:numPr>
       </w:pPr>
       <w:r>
+        <w:lastRenderedPageBreak/>
         <w:t>Metadata Time Conversion</w:t>
       </w:r>
     </w:p>
@@ -1194,17 +1215,38 @@
         </w:numPr>
       </w:pPr>
       <w:r>
-        <w:lastRenderedPageBreak/>
         <w:t>Available in Platform</w:t>
       </w:r>
     </w:p>
     <w:p>
       <w:pPr>
-        <w:pStyle w:val="ListParagraph"/>
-        <w:ind w:left="2160"/>
+        <w:ind w:left="504" w:firstLine="720"/>
       </w:pPr>
       <w:r>
         <w:t>Is the given data set available on the Moreton Bay Knowledge Hub platform.</w:t>
+      </w:r>
+    </w:p>
+    <w:p>
+      <w:pPr>
+        <w:pStyle w:val="ListParagraph"/>
+        <w:numPr>
+          <w:ilvl w:val="2"/>
+          <w:numId w:val="7"/>
+        </w:numPr>
+      </w:pPr>
+      <w:r>
+        <w:t>External Metadata Reference</w:t>
+      </w:r>
+    </w:p>
+    <w:p>
+      <w:pPr>
+        <w:ind w:left="504" w:firstLine="720"/>
+      </w:pPr>
+      <w:r>
+        <w:t>A link to metadata that already exists for this data set.</w:t>
+      </w:r>
+      <w:r>
+        <w:tab/>
       </w:r>
     </w:p>
     <w:p/>

</xml_diff>